<commit_message>
Rettet CI.docx efter review
</commit_message>
<xml_diff>
--- a/Rapport/CI.docx
+++ b/Rapport/CI.docx
@@ -53,12 +53,25 @@
       <w:r>
         <w:t xml:space="preserve"> testene er færdige, før han kan arbejde videre. </w:t>
       </w:r>
-      <w:bookmarkStart w:id="0" w:name="_GoBack"/>
-      <w:bookmarkEnd w:id="0"/>
     </w:p>
     <w:p>
       <w:r>
-        <w:t>CI serveren er et rigtig godt værktøj, dog er det ikke blevet benyttet så meget til udviklingen af Pristjek220</w:t>
+        <w:t>Ingeniørhøjskolen har stillet en Jenkins CI server til rådighed, som er blevet benyttet gennem udviklingen af Pristjek220.</w:t>
+      </w:r>
+      <w:r>
+        <w:t xml:space="preserve"> </w:t>
+      </w:r>
+      <w:r>
+        <w:t xml:space="preserve">Jenkins </w:t>
+      </w:r>
+      <w:r>
+        <w:t xml:space="preserve">er et rigtig godt værktøj, </w:t>
+      </w:r>
+      <w:r>
+        <w:t>da der spares tid på tests som forklaret før. D</w:t>
+      </w:r>
+      <w:r>
+        <w:t>og er det ikke blevet benyttet så meget til udviklingen af Pristjek220</w:t>
       </w:r>
       <w:r>
         <w:t>,</w:t>
@@ -83,7 +96,7 @@
       <w:r>
         <w:rPr>
           <w:noProof/>
-          <w:lang w:val="en-GB" w:eastAsia="en-GB"/>
+          <w:lang w:eastAsia="da-DK"/>
         </w:rPr>
         <w:drawing>
           <wp:inline distT="0" distB="0" distL="0" distR="0" wp14:anchorId="2B046FBB" wp14:editId="643F1639">
@@ -129,20 +142,12 @@
           <w:lang w:val="en-GB"/>
         </w:rPr>
       </w:pPr>
-      <w:bookmarkStart w:id="1" w:name="_Ref451350912"/>
-      <w:proofErr w:type="spellStart"/>
+      <w:bookmarkStart w:id="0" w:name="_Ref451350912"/>
       <w:r>
         <w:rPr>
           <w:lang w:val="en-GB"/>
         </w:rPr>
-        <w:t>Figur</w:t>
-      </w:r>
-      <w:proofErr w:type="spellEnd"/>
-      <w:r>
-        <w:rPr>
-          <w:lang w:val="en-GB"/>
-        </w:rPr>
-        <w:t xml:space="preserve"> </w:t>
+        <w:t xml:space="preserve">Figur </w:t>
       </w:r>
       <w:r>
         <w:fldChar w:fldCharType="begin"/>
@@ -169,21 +174,13 @@
         </w:rPr>
         <w:fldChar w:fldCharType="end"/>
       </w:r>
-      <w:bookmarkEnd w:id="1"/>
+      <w:bookmarkEnd w:id="0"/>
       <w:r>
         <w:rPr>
           <w:lang w:val="en-GB"/>
         </w:rPr>
-        <w:t xml:space="preserve">: CI server Test/build </w:t>
-      </w:r>
-      <w:proofErr w:type="spellStart"/>
-      <w:r>
-        <w:rPr>
-          <w:lang w:val="en-GB"/>
-        </w:rPr>
-        <w:t>graf</w:t>
-      </w:r>
-      <w:proofErr w:type="spellEnd"/>
+        <w:t>: CI server Test/build graf</w:t>
+      </w:r>
       <w:r>
         <w:rPr>
           <w:lang w:val="en-GB"/>
@@ -191,7 +188,6 @@
         <w:t>.</w:t>
       </w:r>
     </w:p>
-    <w:commentRangeStart w:id="2"/>
     <w:p>
       <w:r>
         <w:fldChar w:fldCharType="begin"/>
@@ -236,15 +232,16 @@
         <w:t>,</w:t>
       </w:r>
       <w:r>
-        <w:t xml:space="preserve"> der er fejlet.</w:t>
-      </w:r>
-      <w:commentRangeEnd w:id="2"/>
-      <w:r>
-        <w:rPr>
-          <w:rStyle w:val="CommentReference"/>
-        </w:rPr>
-        <w:commentReference w:id="2"/>
-      </w:r>
+        <w:t xml:space="preserve"> der er fejlet</w:t>
+      </w:r>
+      <w:r>
+        <w:t>, CI serveren er indstillet til hvert 15 minut til at tjekke om der er lavet en ændring i projektet, hvis der er bygger den projektet og køre alle tests igennem</w:t>
+      </w:r>
+      <w:r>
+        <w:t>.</w:t>
+      </w:r>
+      <w:bookmarkStart w:id="1" w:name="_GoBack"/>
+      <w:bookmarkEnd w:id="1"/>
       <w:r>
         <w:t xml:space="preserve"> Gennem brugen af CI serveren fandt gruppen ud af</w:t>
       </w:r>
@@ -410,41 +407,6 @@
     </w:sectPr>
   </w:body>
 </w:document>
-</file>
-
-<file path=word/comments.xml><?xml version="1.0" encoding="utf-8"?>
-<w:comments xmlns:wpc="http://schemas.microsoft.com/office/word/2010/wordprocessingCanvas" xmlns:mc="http://schemas.openxmlformats.org/markup-compatibility/2006" xmlns:o="urn:schemas-microsoft-com:office:office" xmlns:r="http://schemas.openxmlformats.org/officeDocument/2006/relationships" xmlns:m="http://schemas.openxmlformats.org/officeDocument/2006/math" xmlns:v="urn:schemas-microsoft-com:vml" xmlns:wp14="http://schemas.microsoft.com/office/word/2010/wordprocessingDrawing" xmlns:wp="http://schemas.openxmlformats.org/drawingml/2006/wordprocessingDrawing" xmlns:w10="urn:schemas-microsoft-com:office:word" xmlns:w="http://schemas.openxmlformats.org/wordprocessingml/2006/main" xmlns:w14="http://schemas.microsoft.com/office/word/2010/wordml" xmlns:w15="http://schemas.microsoft.com/office/word/2012/wordml" xmlns:wpg="http://schemas.microsoft.com/office/word/2010/wordprocessingGroup" xmlns:wpi="http://schemas.microsoft.com/office/word/2010/wordprocessingInk" xmlns:wne="http://schemas.microsoft.com/office/word/2006/wordml" xmlns:wps="http://schemas.microsoft.com/office/word/2010/wordprocessingShape" mc:Ignorable="w14 w15 wp14">
-  <w:comment w:id="2" w:author="Mette Grønbech" w:date="2016-05-18T16:51:00Z" w:initials="MG">
-    <w:p>
-      <w:pPr>
-        <w:pStyle w:val="CommentText"/>
-      </w:pPr>
-      <w:r>
-        <w:rPr>
-          <w:rStyle w:val="CommentReference"/>
-        </w:rPr>
-        <w:annotationRef/>
-      </w:r>
-      <w:r>
-        <w:t>Ved ikke om man måske skal skrive at Jenkins blev sat op til at bygge når der blev pushet ud</w:t>
-      </w:r>
-    </w:p>
-  </w:comment>
-</w:comments>
-</file>
-
-<file path=word/commentsExtended.xml><?xml version="1.0" encoding="utf-8"?>
-<w15:commentsEx xmlns:wpc="http://schemas.microsoft.com/office/word/2010/wordprocessingCanvas" xmlns:mc="http://schemas.openxmlformats.org/markup-compatibility/2006" xmlns:o="urn:schemas-microsoft-com:office:office" xmlns:r="http://schemas.openxmlformats.org/officeDocument/2006/relationships" xmlns:m="http://schemas.openxmlformats.org/officeDocument/2006/math" xmlns:v="urn:schemas-microsoft-com:vml" xmlns:wp14="http://schemas.microsoft.com/office/word/2010/wordprocessingDrawing" xmlns:wp="http://schemas.openxmlformats.org/drawingml/2006/wordprocessingDrawing" xmlns:w10="urn:schemas-microsoft-com:office:word" xmlns:w="http://schemas.openxmlformats.org/wordprocessingml/2006/main" xmlns:w14="http://schemas.microsoft.com/office/word/2010/wordml" xmlns:w15="http://schemas.microsoft.com/office/word/2012/wordml" xmlns:wpg="http://schemas.microsoft.com/office/word/2010/wordprocessingGroup" xmlns:wpi="http://schemas.microsoft.com/office/word/2010/wordprocessingInk" xmlns:wne="http://schemas.microsoft.com/office/word/2006/wordml" xmlns:wps="http://schemas.microsoft.com/office/word/2010/wordprocessingShape" mc:Ignorable="w14 w15 wp14">
-  <w15:commentEx w15:paraId="54DDFFFE" w15:done="0"/>
-</w15:commentsEx>
-</file>
-
-<file path=word/people.xml><?xml version="1.0" encoding="utf-8"?>
-<w15:people xmlns:wpc="http://schemas.microsoft.com/office/word/2010/wordprocessingCanvas" xmlns:mc="http://schemas.openxmlformats.org/markup-compatibility/2006" xmlns:o="urn:schemas-microsoft-com:office:office" xmlns:r="http://schemas.openxmlformats.org/officeDocument/2006/relationships" xmlns:m="http://schemas.openxmlformats.org/officeDocument/2006/math" xmlns:v="urn:schemas-microsoft-com:vml" xmlns:wp14="http://schemas.microsoft.com/office/word/2010/wordprocessingDrawing" xmlns:wp="http://schemas.openxmlformats.org/drawingml/2006/wordprocessingDrawing" xmlns:w10="urn:schemas-microsoft-com:office:word" xmlns:w="http://schemas.openxmlformats.org/wordprocessingml/2006/main" xmlns:w14="http://schemas.microsoft.com/office/word/2010/wordml" xmlns:w15="http://schemas.microsoft.com/office/word/2012/wordml" xmlns:wpg="http://schemas.microsoft.com/office/word/2010/wordprocessingGroup" xmlns:wpi="http://schemas.microsoft.com/office/word/2010/wordprocessingInk" xmlns:wne="http://schemas.microsoft.com/office/word/2006/wordml" xmlns:wps="http://schemas.microsoft.com/office/word/2010/wordprocessingShape" mc:Ignorable="w14 w15 wp14">
-  <w15:person w15:author="Mette Grønbech">
-    <w15:presenceInfo w15:providerId="Windows Live" w15:userId="ab922a974fce90f5"/>
-  </w15:person>
-</w15:people>
 </file>
 
 <file path=word/styles.xml><?xml version="1.0" encoding="utf-8"?>

</xml_diff>